<commit_message>
Update Task 7.2 - Final Project Fact Sheet.docx
</commit_message>
<xml_diff>
--- a/Task 7.2 - Final Project Fact Sheet.docx
+++ b/Task 7.2 - Final Project Fact Sheet.docx
@@ -238,80 +238,91 @@
           <w:rPr>
             <w:iCs/>
           </w:rPr>
-          <w:t xml:space="preserve">. Southern California Edison has </w:t>
-        </w:r>
-      </w:ins>
-      <w:ins w:id="4" w:author="Chassin, David P" w:date="2023-02-24T09:52:00Z">
+          <w:t xml:space="preserve">. Southern California Edison deployed </w:t>
+        </w:r>
+        <w:proofErr w:type="spellStart"/>
         <w:r>
           <w:rPr>
             <w:iCs/>
           </w:rPr>
-          <w:t xml:space="preserve">successfully </w:t>
-        </w:r>
-      </w:ins>
+          <w:t>OpenFIDO</w:t>
+        </w:r>
+        <w:proofErr w:type="spellEnd"/>
+        <w:r>
+          <w:rPr>
+            <w:iCs/>
+          </w:rPr>
+          <w:t xml:space="preserve"> </w:t>
+        </w:r>
+      </w:ins>
+      <w:del w:id="4" w:author="Chassin, David P" w:date="2023-02-24T09:49:00Z">
+        <w:r>
+          <w:delText>, with special attention to the needs of IOU, CEC and CPUC users, as well as the vendors, consultants and researchers</w:delText>
+        </w:r>
+      </w:del>
       <w:ins w:id="5" w:author="Chassin, David P" w:date="2023-02-24T09:49:00Z">
         <w:r>
-          <w:rPr>
-            <w:iCs/>
-          </w:rPr>
-          <w:t xml:space="preserve">deployed </w:t>
-        </w:r>
-        <w:proofErr w:type="spellStart"/>
-        <w:r>
-          <w:rPr>
-            <w:iCs/>
-          </w:rPr>
-          <w:t>OpenFIDO</w:t>
-        </w:r>
-        <w:proofErr w:type="spellEnd"/>
-        <w:r>
-          <w:rPr>
-            <w:iCs/>
-          </w:rPr>
-          <w:t xml:space="preserve"> </w:t>
-        </w:r>
-      </w:ins>
-      <w:del w:id="6" w:author="Chassin, David P" w:date="2023-02-24T09:49:00Z">
-        <w:r>
-          <w:delText>, with special attention to the needs of IOU, CEC and CPUC users, as well as the vendors, consultants and researchers</w:delText>
+          <w:t xml:space="preserve">and </w:t>
+        </w:r>
+      </w:ins>
+      <w:ins w:id="6" w:author="Chassin, David P" w:date="2023-02-24T09:50:00Z">
+        <w:r>
+          <w:t>conduct</w:t>
+        </w:r>
+      </w:ins>
+      <w:ins w:id="7" w:author="Chassin, David P" w:date="2023-02-24T09:52:00Z">
+        <w:r>
+          <w:t>ed</w:t>
+        </w:r>
+      </w:ins>
+      <w:ins w:id="8" w:author="Chassin, David P" w:date="2023-02-24T09:50:00Z">
+        <w:r>
+          <w:t xml:space="preserve"> a</w:t>
+        </w:r>
+      </w:ins>
+      <w:ins w:id="9" w:author="Chassin, David P" w:date="2023-06-01T10:50:00Z">
+        <w:r>
+          <w:t>n</w:t>
+        </w:r>
+      </w:ins>
+      <w:ins w:id="10" w:author="Chassin, David P" w:date="2023-02-24T09:50:00Z">
+        <w:r>
+          <w:t xml:space="preserve"> evaluation </w:t>
+        </w:r>
+      </w:ins>
+      <w:del w:id="11" w:author="Chassin, David P" w:date="2023-06-01T10:50:00Z">
+        <w:r>
+          <w:delText xml:space="preserve"> </w:delText>
         </w:r>
       </w:del>
-      <w:ins w:id="7" w:author="Chassin, David P" w:date="2023-02-24T09:49:00Z">
-        <w:r>
-          <w:t xml:space="preserve">and </w:t>
-        </w:r>
-      </w:ins>
-      <w:ins w:id="8" w:author="Chassin, David P" w:date="2023-02-24T09:50:00Z">
-        <w:r>
-          <w:lastRenderedPageBreak/>
-          <w:t>conduct</w:t>
-        </w:r>
-      </w:ins>
-      <w:ins w:id="9" w:author="Chassin, David P" w:date="2023-02-24T09:52:00Z">
-        <w:r>
-          <w:t>ed</w:t>
-        </w:r>
-      </w:ins>
-      <w:ins w:id="10" w:author="Chassin, David P" w:date="2023-02-24T09:50:00Z">
-        <w:r>
-          <w:t xml:space="preserve"> an broad evaluation with</w:t>
-        </w:r>
-      </w:ins>
-      <w:ins w:id="11" w:author="Chassin, David P" w:date="2023-02-24T09:49:00Z">
-        <w:r>
-          <w:t xml:space="preserve"> staff</w:t>
-        </w:r>
-      </w:ins>
-      <w:r>
-        <w:t xml:space="preserve"> who support regulatory, planning and operations activities </w:t>
-      </w:r>
-      <w:del w:id="12" w:author="Chassin, David P" w:date="2023-02-24T09:50:00Z">
+      <w:r>
+        <w:t>who support regulatory, planning</w:t>
+      </w:r>
+      <w:ins w:id="12" w:author="Chassin, David P" w:date="2023-06-01T10:50:00Z">
+        <w:r>
+          <w:t>,</w:t>
+        </w:r>
+      </w:ins>
+      <w:r>
+        <w:t xml:space="preserve"> and operations activities </w:t>
+      </w:r>
+      <w:del w:id="13" w:author="Chassin, David P" w:date="2023-02-24T09:50:00Z">
         <w:r>
           <w:delText xml:space="preserve">that are </w:delText>
         </w:r>
       </w:del>
-      <w:r>
-        <w:t xml:space="preserve">supported by tools based on </w:t>
+      <w:del w:id="14" w:author="Chassin, David P" w:date="2023-06-01T10:50:00Z">
+        <w:r>
+          <w:delText>supported by tools based on</w:delText>
+        </w:r>
+      </w:del>
+      <w:ins w:id="15" w:author="Chassin, David P" w:date="2023-06-01T10:50:00Z">
+        <w:r>
+          <w:t>using</w:t>
+        </w:r>
+      </w:ins>
+      <w:r>
+        <w:t xml:space="preserve"> </w:t>
       </w:r>
       <w:proofErr w:type="spellStart"/>
       <w:r>
@@ -336,28 +347,24 @@
         <w:rPr>
           <w:i/>
         </w:rPr>
+        <w:lastRenderedPageBreak/>
         <w:t xml:space="preserve">Deliver a data exchange platform along with a set of data adapters </w:t>
       </w:r>
       <w:r>
         <w:t>to convert data from power systems tools’ schema to a standardized, open-source format.</w:t>
       </w:r>
-      <w:ins w:id="13" w:author="Chassin, David P" w:date="2023-02-24T09:50:00Z">
-        <w:r>
-          <w:t xml:space="preserve"> Southern California Edison has </w:t>
-        </w:r>
-      </w:ins>
-      <w:ins w:id="14" w:author="Chassin, David P" w:date="2023-02-24T09:52:00Z">
-        <w:r>
-          <w:t xml:space="preserve">successfully </w:t>
-        </w:r>
-      </w:ins>
-      <w:ins w:id="15" w:author="Chassin, David P" w:date="2023-02-24T09:51:00Z">
-        <w:r>
-          <w:t xml:space="preserve">deployed </w:t>
+      <w:ins w:id="16" w:author="Chassin, David P" w:date="2023-02-24T09:50:00Z">
+        <w:r>
+          <w:t xml:space="preserve"> Southern California Edison </w:t>
+        </w:r>
+      </w:ins>
+      <w:ins w:id="17" w:author="Chassin, David P" w:date="2023-02-24T09:51:00Z">
+        <w:r>
+          <w:t>deployed O</w:t>
         </w:r>
         <w:proofErr w:type="spellStart"/>
         <w:r>
-          <w:t>OpenFIDO</w:t>
+          <w:t>penFIDO</w:t>
         </w:r>
         <w:proofErr w:type="spellEnd"/>
         <w:r>
@@ -369,15 +376,25 @@
         </w:r>
         <w:proofErr w:type="spellEnd"/>
         <w:r>
-          <w:t>-D format for use in electrification and resilience an</w:t>
-        </w:r>
-      </w:ins>
-      <w:ins w:id="16" w:author="Chassin, David P" w:date="2023-02-24T09:52:00Z">
-        <w:r>
-          <w:t>alysis.</w:t>
-        </w:r>
-      </w:ins>
-      <w:ins w:id="17" w:author="Chassin, David P" w:date="2023-02-24T09:51:00Z">
+          <w:t>-D format</w:t>
+        </w:r>
+      </w:ins>
+      <w:ins w:id="18" w:author="Chassin, David P" w:date="2023-06-01T10:51:00Z">
+        <w:r>
+          <w:t xml:space="preserve"> fo</w:t>
+        </w:r>
+      </w:ins>
+      <w:ins w:id="19" w:author="Chassin, David P" w:date="2023-06-01T10:52:00Z">
+        <w:r>
+          <w:t>r use in various analysis required to respond to emerging climate change mitigation challenges</w:t>
+        </w:r>
+      </w:ins>
+      <w:ins w:id="20" w:author="Chassin, David P" w:date="2023-02-24T09:52:00Z">
+        <w:r>
+          <w:t>.</w:t>
+        </w:r>
+      </w:ins>
+      <w:ins w:id="21" w:author="Chassin, David P" w:date="2023-02-24T09:51:00Z">
         <w:r>
           <w:t xml:space="preserve"> </w:t>
         </w:r>
@@ -402,24 +419,24 @@
       <w:r>
         <w:t>, including tools and services for data import, transformation, storage, access, and export.</w:t>
       </w:r>
-      <w:ins w:id="18" w:author="Chassin, David P" w:date="2023-02-24T09:52:00Z">
+      <w:ins w:id="22" w:author="Chassin, David P" w:date="2023-02-24T09:52:00Z">
         <w:r>
           <w:t xml:space="preserve"> Several utilities </w:t>
         </w:r>
       </w:ins>
-      <w:ins w:id="19" w:author="Chassin, David P" w:date="2023-02-24T09:53:00Z">
-        <w:r>
-          <w:t>nationwide have tested and</w:t>
-        </w:r>
-      </w:ins>
-      <w:ins w:id="20" w:author="Chassin, David P" w:date="2023-02-24T09:54:00Z">
-        <w:r>
-          <w:t xml:space="preserve">/or are currently </w:t>
-        </w:r>
-      </w:ins>
-      <w:ins w:id="21" w:author="Chassin, David P" w:date="2023-02-24T09:53:00Z">
-        <w:r>
-          <w:t xml:space="preserve">evaluating </w:t>
+      <w:ins w:id="23" w:author="Chassin, David P" w:date="2023-02-24T09:53:00Z">
+        <w:r>
+          <w:t xml:space="preserve">have </w:t>
+        </w:r>
+      </w:ins>
+      <w:ins w:id="24" w:author="Chassin, David P" w:date="2023-06-01T10:51:00Z">
+        <w:r>
+          <w:t>use</w:t>
+        </w:r>
+      </w:ins>
+      <w:ins w:id="25" w:author="Chassin, David P" w:date="2023-02-24T09:53:00Z">
+        <w:r>
+          <w:t xml:space="preserve"> </w:t>
         </w:r>
         <w:proofErr w:type="spellStart"/>
         <w:r>
@@ -427,10 +444,10 @@
         </w:r>
         <w:proofErr w:type="spellEnd"/>
         <w:r>
-          <w:t xml:space="preserve"> for various use-cases, including load forecasting, resilience analysis, electrification, tariff design, and </w:t>
-        </w:r>
-      </w:ins>
-      <w:ins w:id="22" w:author="Chassin, David P" w:date="2023-02-24T09:54:00Z">
+          <w:t xml:space="preserve"> for load forecasting, resilience analysis, electrification, tariff design, and </w:t>
+        </w:r>
+      </w:ins>
+      <w:ins w:id="26" w:author="Chassin, David P" w:date="2023-02-24T09:54:00Z">
         <w:r>
           <w:t>hosting capacity analysis.</w:t>
         </w:r>
@@ -443,7 +460,7 @@
           <w:b/>
         </w:rPr>
       </w:pPr>
-      <w:del w:id="23" w:author="Qing Tian (Ph.D., P.E.)" w:date="2022-04-08T10:00:00Z">
+      <w:del w:id="27" w:author="Qing Tian (Ph.D., P.E.)" w:date="2022-04-08T10:00:00Z">
         <w:r>
           <w:rPr>
             <w:b/>
@@ -451,89 +468,483 @@
           <w:delText xml:space="preserve">Anticipated </w:delText>
         </w:r>
       </w:del>
-      <w:commentRangeStart w:id="24"/>
-      <w:commentRangeStart w:id="25"/>
+      <w:commentRangeStart w:id="28"/>
+      <w:commentRangeStart w:id="29"/>
       <w:r>
         <w:rPr>
           <w:b/>
         </w:rPr>
         <w:t>Benefits for California</w:t>
       </w:r>
-      <w:commentRangeEnd w:id="24"/>
+      <w:commentRangeEnd w:id="28"/>
       <w:r>
         <w:rPr>
           <w:rStyle w:val="CommentReference"/>
         </w:rPr>
-        <w:commentReference w:id="24"/>
-      </w:r>
-      <w:commentRangeEnd w:id="25"/>
+        <w:commentReference w:id="28"/>
+      </w:r>
+      <w:commentRangeEnd w:id="29"/>
       <w:r>
         <w:rPr>
           <w:rStyle w:val="CommentReference"/>
         </w:rPr>
-        <w:commentReference w:id="25"/>
+        <w:commentReference w:id="29"/>
       </w:r>
     </w:p>
     <w:p>
       <w:pPr>
         <w:jc w:val="both"/>
-      </w:pPr>
+        <w:rPr>
+          <w:ins w:id="30" w:author="Chassin, David P" w:date="2023-06-01T10:47:00Z"/>
+          <w:rPrChange w:id="31" w:author="Chassin, David P" w:date="2023-06-01T10:49:00Z">
+            <w:rPr>
+              <w:ins w:id="32" w:author="Chassin, David P" w:date="2023-06-01T10:47:00Z"/>
+              <w:shd w:val="clear" w:color="auto" w:fill="FFFFFF"/>
+            </w:rPr>
+          </w:rPrChange>
+        </w:rPr>
+        <w:pPrChange w:id="33" w:author="Chassin, David P" w:date="2023-06-01T10:49:00Z">
+          <w:pPr/>
+        </w:pPrChange>
+      </w:pPr>
+      <w:ins w:id="34" w:author="Chassin, David P" w:date="2023-06-01T10:40:00Z">
+        <w:r>
+          <w:t xml:space="preserve">Southern California Edison </w:t>
+        </w:r>
+      </w:ins>
+      <w:ins w:id="35" w:author="Chassin, David P" w:date="2023-06-01T10:46:00Z">
+        <w:r>
+          <w:t xml:space="preserve">(SCE) </w:t>
+        </w:r>
+      </w:ins>
+      <w:ins w:id="36" w:author="Chassin, David P" w:date="2023-06-01T10:40:00Z">
+        <w:r>
+          <w:t xml:space="preserve">uses </w:t>
+        </w:r>
+      </w:ins>
       <w:proofErr w:type="spellStart"/>
-      <w:r>
-        <w:t>OpenFIDO</w:t>
-      </w:r>
-      <w:proofErr w:type="spellEnd"/>
-      <w:r>
-        <w:t xml:space="preserve"> provides multiple benefits to California’s electricity ratepayers by helping utilities work with customers and regulators to ensure DERs are integrated into electricity distribution systems planning processes more quickly, reliably, and cost-effectively. Customer-based generation, storage and demand response resources must be planned and deployed in coordination with utilities, and </w:t>
-      </w:r>
-      <w:proofErr w:type="spellStart"/>
-      <w:r>
-        <w:t>OpenFIDO</w:t>
-      </w:r>
-      <w:proofErr w:type="spellEnd"/>
-      <w:r>
-        <w:t xml:space="preserve"> provides many of the tools needed to facilitate the conditions wherein all parties can contribute and obtain the data they need to perform their respective system equity, reliability, and resilience analyses quickly and accurately.  </w:t>
-      </w:r>
+      <w:ins w:id="37" w:author="Chassin, David P" w:date="2023-06-01T10:41:00Z">
+        <w:r>
+          <w:t>OpenFIDO</w:t>
+        </w:r>
+        <w:proofErr w:type="spellEnd"/>
+        <w:r>
+          <w:t xml:space="preserve"> to run its Comprehensive Hazards Assessment Tool </w:t>
+        </w:r>
+      </w:ins>
+      <w:ins w:id="38" w:author="Chassin, David P" w:date="2023-06-01T10:54:00Z">
+        <w:r>
+          <w:t xml:space="preserve">(CHAT) </w:t>
+        </w:r>
+      </w:ins>
+      <w:ins w:id="39" w:author="Chassin, David P" w:date="2023-06-01T10:41:00Z">
+        <w:r>
+          <w:t>to demonstrate a GIS addon based on a database of known fragilities</w:t>
+        </w:r>
+      </w:ins>
+      <w:ins w:id="40" w:author="Chassin, David P" w:date="2023-06-01T10:42:00Z">
+        <w:r>
+          <w:t xml:space="preserve">, FEMA P-5, Global Earthquake Model (GEM), and </w:t>
+        </w:r>
+      </w:ins>
+      <w:ins w:id="41" w:author="Chassin, David P" w:date="2023-06-01T10:43:00Z">
+        <w:r>
+          <w:t>climate</w:t>
+        </w:r>
+      </w:ins>
+      <w:ins w:id="42" w:author="Chassin, David P" w:date="2023-06-01T10:42:00Z">
+        <w:r>
+          <w:t xml:space="preserve"> fragility functions.</w:t>
+        </w:r>
+      </w:ins>
+      <w:ins w:id="43" w:author="Chassin, David P" w:date="2023-06-01T10:43:00Z">
+        <w:r>
+          <w:t xml:space="preserve"> The US Department of Energy’s Grid Resilience Intelligence Platform (GRIP) demonstrates high-wind </w:t>
+        </w:r>
+      </w:ins>
+      <w:ins w:id="44" w:author="Chassin, David P" w:date="2023-06-01T10:44:00Z">
+        <w:r>
+          <w:t xml:space="preserve">hazards for distribution poles and primary conductor contact with vegetation, with particular attention to supporting business planning and </w:t>
+        </w:r>
+      </w:ins>
+      <w:ins w:id="45" w:author="Chassin, David P" w:date="2023-06-01T10:45:00Z">
+        <w:r>
+          <w:t>operations related to high-wind, high-heat, and wild-fire mitigation.</w:t>
+        </w:r>
+      </w:ins>
+      <w:ins w:id="46" w:author="Chassin, David P" w:date="2023-06-01T10:49:00Z">
+        <w:r>
+          <w:t xml:space="preserve"> </w:t>
+        </w:r>
+      </w:ins>
+      <w:ins w:id="47" w:author="Chassin, David P" w:date="2023-06-01T10:45:00Z">
+        <w:r>
+          <w:t>A</w:t>
+        </w:r>
+      </w:ins>
+      <w:ins w:id="48" w:author="Chassin, David P" w:date="2023-06-01T10:46:00Z">
+        <w:r>
+          <w:t xml:space="preserve">ccording to SCE, </w:t>
+        </w:r>
+        <w:r>
+          <w:rPr>
+            <w:shd w:val="clear" w:color="auto" w:fill="FFFFFF"/>
+          </w:rPr>
+          <w:t>t</w:t>
+        </w:r>
+        <w:r>
+          <w:rPr>
+            <w:shd w:val="clear" w:color="auto" w:fill="FFFFFF"/>
+          </w:rPr>
+          <w:t xml:space="preserve">he current estimated repair and recovery rate from a seismic event based on the repair rate from the Ridgecrest Earthquake sequence is 30 man-hours per repair to fully restore a distribution circuit to as-built conditions. </w:t>
+        </w:r>
+        <w:r>
+          <w:rPr>
+            <w:shd w:val="clear" w:color="auto" w:fill="FFFFFF"/>
+          </w:rPr>
+          <w:t>CH</w:t>
+        </w:r>
+      </w:ins>
+      <w:ins w:id="49" w:author="Chassin, David P" w:date="2023-06-01T10:54:00Z">
+        <w:r>
+          <w:rPr>
+            <w:shd w:val="clear" w:color="auto" w:fill="FFFFFF"/>
+          </w:rPr>
+          <w:t>A</w:t>
+        </w:r>
+      </w:ins>
+      <w:ins w:id="50" w:author="Chassin, David P" w:date="2023-06-01T10:46:00Z">
+        <w:r>
+          <w:rPr>
+            <w:shd w:val="clear" w:color="auto" w:fill="FFFFFF"/>
+          </w:rPr>
+          <w:t xml:space="preserve">T running on </w:t>
+        </w:r>
+        <w:proofErr w:type="spellStart"/>
+        <w:r>
+          <w:rPr>
+            <w:shd w:val="clear" w:color="auto" w:fill="FFFFFF"/>
+          </w:rPr>
+          <w:t>OpenFIDO</w:t>
+        </w:r>
+        <w:proofErr w:type="spellEnd"/>
+        <w:r>
+          <w:rPr>
+            <w:shd w:val="clear" w:color="auto" w:fill="FFFFFF"/>
+          </w:rPr>
+          <w:t xml:space="preserve"> </w:t>
+        </w:r>
+        <w:r>
+          <w:rPr>
+            <w:shd w:val="clear" w:color="auto" w:fill="FFFFFF"/>
+          </w:rPr>
+          <w:t>helps</w:t>
+        </w:r>
+        <w:r>
+          <w:rPr>
+            <w:shd w:val="clear" w:color="auto" w:fill="FFFFFF"/>
+          </w:rPr>
+          <w:t xml:space="preserve"> SCE harden the grid where hazards are most likely to occur and reduce the repair frequencies and durations. </w:t>
+        </w:r>
+        <w:r>
+          <w:rPr>
+            <w:shd w:val="clear" w:color="auto" w:fill="FFFFFF"/>
+          </w:rPr>
+          <w:t xml:space="preserve">Specific </w:t>
+        </w:r>
+      </w:ins>
+      <w:ins w:id="51" w:author="Chassin, David P" w:date="2023-06-01T10:47:00Z">
+        <w:r>
+          <w:rPr>
+            <w:shd w:val="clear" w:color="auto" w:fill="FFFFFF"/>
+          </w:rPr>
+          <w:t>improvements observed</w:t>
+        </w:r>
+      </w:ins>
+      <w:ins w:id="52" w:author="Chassin, David P" w:date="2023-06-01T10:46:00Z">
+        <w:r>
+          <w:rPr>
+            <w:shd w:val="clear" w:color="auto" w:fill="FFFFFF"/>
+          </w:rPr>
+          <w:t xml:space="preserve"> include</w:t>
+        </w:r>
+        <w:r>
+          <w:rPr>
+            <w:shd w:val="clear" w:color="auto" w:fill="FFFFFF"/>
+          </w:rPr>
+          <w:t xml:space="preserve">: </w:t>
+        </w:r>
+      </w:ins>
+    </w:p>
+    <w:p>
+      <w:pPr>
+        <w:pStyle w:val="ListParagraph"/>
+        <w:numPr>
+          <w:ilvl w:val="0"/>
+          <w:numId w:val="2"/>
+        </w:numPr>
+        <w:rPr>
+          <w:ins w:id="53" w:author="Chassin, David P" w:date="2023-06-01T10:47:00Z"/>
+          <w:rPrChange w:id="54" w:author="Chassin, David P" w:date="2023-06-01T10:47:00Z">
+            <w:rPr>
+              <w:ins w:id="55" w:author="Chassin, David P" w:date="2023-06-01T10:47:00Z"/>
+              <w:shd w:val="clear" w:color="auto" w:fill="FFFFFF"/>
+            </w:rPr>
+          </w:rPrChange>
+        </w:rPr>
+      </w:pPr>
+      <w:ins w:id="56" w:author="Chassin, David P" w:date="2023-06-01T10:47:00Z">
+        <w:r>
+          <w:rPr>
+            <w:shd w:val="clear" w:color="auto" w:fill="FFFFFF"/>
+          </w:rPr>
+          <w:t>C</w:t>
+        </w:r>
+      </w:ins>
+      <w:ins w:id="57" w:author="Chassin, David P" w:date="2023-06-01T10:46:00Z">
+        <w:r>
+          <w:rPr>
+            <w:shd w:val="clear" w:color="auto" w:fill="FFFFFF"/>
+          </w:rPr>
+          <w:t>limate adaptation strategies through simulation and evaluation of distribution wood pole performance, and vegetation with primary conductor contact under extreme wind conditions to access risk</w:t>
+        </w:r>
+      </w:ins>
+      <w:ins w:id="58" w:author="Chassin, David P" w:date="2023-06-01T10:52:00Z">
+        <w:r>
+          <w:rPr>
+            <w:shd w:val="clear" w:color="auto" w:fill="FFFFFF"/>
+          </w:rPr>
+          <w:t>.</w:t>
+        </w:r>
+      </w:ins>
+      <w:ins w:id="59" w:author="Chassin, David P" w:date="2023-06-01T10:46:00Z">
+        <w:r>
+          <w:rPr>
+            <w:shd w:val="clear" w:color="auto" w:fill="FFFFFF"/>
+          </w:rPr>
+          <w:t xml:space="preserve"> </w:t>
+        </w:r>
+      </w:ins>
+    </w:p>
+    <w:p>
+      <w:pPr>
+        <w:pStyle w:val="ListParagraph"/>
+        <w:numPr>
+          <w:ilvl w:val="0"/>
+          <w:numId w:val="2"/>
+        </w:numPr>
+        <w:rPr>
+          <w:ins w:id="60" w:author="Chassin, David P" w:date="2023-06-01T10:47:00Z"/>
+          <w:rPrChange w:id="61" w:author="Chassin, David P" w:date="2023-06-01T10:47:00Z">
+            <w:rPr>
+              <w:ins w:id="62" w:author="Chassin, David P" w:date="2023-06-01T10:47:00Z"/>
+              <w:shd w:val="clear" w:color="auto" w:fill="FFFFFF"/>
+            </w:rPr>
+          </w:rPrChange>
+        </w:rPr>
+      </w:pPr>
+      <w:ins w:id="63" w:author="Chassin, David P" w:date="2023-06-01T10:47:00Z">
+        <w:r>
+          <w:rPr>
+            <w:shd w:val="clear" w:color="auto" w:fill="FFFFFF"/>
+          </w:rPr>
+          <w:t>R</w:t>
+        </w:r>
+      </w:ins>
+      <w:ins w:id="64" w:author="Chassin, David P" w:date="2023-06-01T10:46:00Z">
+        <w:r>
+          <w:rPr>
+            <w:shd w:val="clear" w:color="auto" w:fill="FFFFFF"/>
+          </w:rPr>
+          <w:t>eliability, safety</w:t>
+        </w:r>
+      </w:ins>
+      <w:ins w:id="65" w:author="Chassin, David P" w:date="2023-06-01T10:53:00Z">
+        <w:r>
+          <w:rPr>
+            <w:shd w:val="clear" w:color="auto" w:fill="FFFFFF"/>
+          </w:rPr>
+          <w:t>,</w:t>
+        </w:r>
+      </w:ins>
+      <w:ins w:id="66" w:author="Chassin, David P" w:date="2023-06-01T10:46:00Z">
+        <w:r>
+          <w:rPr>
+            <w:shd w:val="clear" w:color="auto" w:fill="FFFFFF"/>
+          </w:rPr>
+          <w:t xml:space="preserve"> and wildfire risk </w:t>
+        </w:r>
+      </w:ins>
+      <w:ins w:id="67" w:author="Chassin, David P" w:date="2023-06-01T10:53:00Z">
+        <w:r>
+          <w:rPr>
+            <w:shd w:val="clear" w:color="auto" w:fill="FFFFFF"/>
+          </w:rPr>
+          <w:t>planning for</w:t>
+        </w:r>
+      </w:ins>
+      <w:ins w:id="68" w:author="Chassin, David P" w:date="2023-06-01T10:46:00Z">
+        <w:r>
+          <w:rPr>
+            <w:shd w:val="clear" w:color="auto" w:fill="FFFFFF"/>
+          </w:rPr>
+          <w:t xml:space="preserve"> improvements in pole and primary conductor risk </w:t>
+        </w:r>
+      </w:ins>
+      <w:ins w:id="69" w:author="Chassin, David P" w:date="2023-06-01T10:53:00Z">
+        <w:r>
+          <w:rPr>
+            <w:shd w:val="clear" w:color="auto" w:fill="FFFFFF"/>
+          </w:rPr>
+          <w:t>analysis</w:t>
+        </w:r>
+      </w:ins>
+      <w:ins w:id="70" w:author="Chassin, David P" w:date="2023-06-01T10:46:00Z">
+        <w:r>
+          <w:rPr>
+            <w:shd w:val="clear" w:color="auto" w:fill="FFFFFF"/>
+          </w:rPr>
+          <w:t xml:space="preserve"> and operational practices</w:t>
+        </w:r>
+      </w:ins>
+      <w:ins w:id="71" w:author="Chassin, David P" w:date="2023-06-01T10:52:00Z">
+        <w:r>
+          <w:rPr>
+            <w:shd w:val="clear" w:color="auto" w:fill="FFFFFF"/>
+          </w:rPr>
+          <w:t>.</w:t>
+        </w:r>
+      </w:ins>
+    </w:p>
+    <w:p>
+      <w:pPr>
+        <w:pStyle w:val="ListParagraph"/>
+        <w:numPr>
+          <w:ilvl w:val="0"/>
+          <w:numId w:val="2"/>
+        </w:numPr>
+        <w:rPr>
+          <w:ins w:id="72" w:author="Chassin, David P" w:date="2023-06-01T10:47:00Z"/>
+          <w:rPrChange w:id="73" w:author="Chassin, David P" w:date="2023-06-01T10:47:00Z">
+            <w:rPr>
+              <w:ins w:id="74" w:author="Chassin, David P" w:date="2023-06-01T10:47:00Z"/>
+              <w:shd w:val="clear" w:color="auto" w:fill="FFFFFF"/>
+            </w:rPr>
+          </w:rPrChange>
+        </w:rPr>
+      </w:pPr>
+      <w:ins w:id="75" w:author="Chassin, David P" w:date="2023-06-01T10:47:00Z">
+        <w:r>
+          <w:rPr>
+            <w:shd w:val="clear" w:color="auto" w:fill="FFFFFF"/>
+          </w:rPr>
+          <w:t>V</w:t>
+        </w:r>
+      </w:ins>
+      <w:ins w:id="76" w:author="Chassin, David P" w:date="2023-06-01T10:46:00Z">
+        <w:r>
+          <w:rPr>
+            <w:shd w:val="clear" w:color="auto" w:fill="FFFFFF"/>
+          </w:rPr>
+          <w:t xml:space="preserve">egetation planning </w:t>
+        </w:r>
+      </w:ins>
+      <w:ins w:id="77" w:author="Chassin, David P" w:date="2023-06-01T10:53:00Z">
+        <w:r>
+          <w:rPr>
+            <w:shd w:val="clear" w:color="auto" w:fill="FFFFFF"/>
+          </w:rPr>
+          <w:t xml:space="preserve">and </w:t>
+        </w:r>
+      </w:ins>
+      <w:ins w:id="78" w:author="Chassin, David P" w:date="2023-06-01T10:46:00Z">
+        <w:r>
+          <w:rPr>
+            <w:shd w:val="clear" w:color="auto" w:fill="FFFFFF"/>
+          </w:rPr>
+          <w:t>operational practices</w:t>
+        </w:r>
+      </w:ins>
+      <w:ins w:id="79" w:author="Chassin, David P" w:date="2023-06-01T10:52:00Z">
+        <w:r>
+          <w:rPr>
+            <w:shd w:val="clear" w:color="auto" w:fill="FFFFFF"/>
+          </w:rPr>
+          <w:t>.</w:t>
+        </w:r>
+      </w:ins>
+    </w:p>
+    <w:p>
+      <w:pPr>
+        <w:pStyle w:val="ListParagraph"/>
+        <w:numPr>
+          <w:ilvl w:val="0"/>
+          <w:numId w:val="2"/>
+        </w:numPr>
+        <w:rPr>
+          <w:ins w:id="80" w:author="Chassin, David P" w:date="2023-06-01T10:40:00Z"/>
+        </w:rPr>
+        <w:pPrChange w:id="81" w:author="Chassin, David P" w:date="2023-06-01T10:47:00Z">
+          <w:pPr>
+            <w:jc w:val="both"/>
+          </w:pPr>
+        </w:pPrChange>
+      </w:pPr>
+      <w:ins w:id="82" w:author="Chassin, David P" w:date="2023-06-01T10:46:00Z">
+        <w:r>
+          <w:rPr>
+            <w:shd w:val="clear" w:color="auto" w:fill="FFFFFF"/>
+          </w:rPr>
+          <w:t xml:space="preserve">PSPS </w:t>
+        </w:r>
+      </w:ins>
+      <w:ins w:id="83" w:author="Chassin, David P" w:date="2023-06-01T10:53:00Z">
+        <w:r>
+          <w:rPr>
+            <w:shd w:val="clear" w:color="auto" w:fill="FFFFFF"/>
+          </w:rPr>
+          <w:t>planning</w:t>
+        </w:r>
+      </w:ins>
+      <w:ins w:id="84" w:author="Chassin, David P" w:date="2023-06-01T10:46:00Z">
+        <w:r>
+          <w:rPr>
+            <w:shd w:val="clear" w:color="auto" w:fill="FFFFFF"/>
+          </w:rPr>
+          <w:t xml:space="preserve"> models based on pole and conductor risks</w:t>
+        </w:r>
+      </w:ins>
+      <w:ins w:id="85" w:author="Chassin, David P" w:date="2023-06-01T10:52:00Z">
+        <w:r>
+          <w:t>.</w:t>
+        </w:r>
+      </w:ins>
     </w:p>
     <w:p>
       <w:pPr>
         <w:jc w:val="both"/>
-      </w:pPr>
-      <w:r>
-        <w:t xml:space="preserve">In addition, </w:t>
-      </w:r>
-      <w:proofErr w:type="spellStart"/>
-      <w:r>
-        <w:t>OpenFIDO</w:t>
-      </w:r>
-      <w:proofErr w:type="spellEnd"/>
-      <w:r>
-        <w:t xml:space="preserve"> provides the environment within which the tools used in DER resource financing, </w:t>
-      </w:r>
-      <w:proofErr w:type="gramStart"/>
-      <w:r>
-        <w:t>planning</w:t>
-      </w:r>
-      <w:proofErr w:type="gramEnd"/>
-      <w:r>
-        <w:t xml:space="preserve"> and permitting processes can interoperate. As </w:t>
-      </w:r>
-      <w:proofErr w:type="spellStart"/>
-      <w:r>
-        <w:t>OpenFIDO</w:t>
-      </w:r>
-      <w:proofErr w:type="spellEnd"/>
-      <w:r>
-        <w:t xml:space="preserve"> usage grows, it will help utilities and other stakeholders more reliably and efficiently exchange system model data with analysts, regulators, and vendors. The reduction in labor intensity and cost of staff training will improve utility staff productivity, help expedite utility resource integration reviews, and simplify utility </w:t>
-      </w:r>
-      <w:proofErr w:type="spellStart"/>
-      <w:r>
-        <w:t>regulator</w:t>
-      </w:r>
-      <w:proofErr w:type="spellEnd"/>
-      <w:r>
-        <w:t xml:space="preserve"> compliance activities.  All these work reductions will ultimately result in savings to ratepayers and increase the rate of beneficial electrification.</w:t>
-      </w:r>
+        <w:rPr>
+          <w:del w:id="86" w:author="Chassin, David P" w:date="2023-06-01T10:47:00Z"/>
+        </w:rPr>
+      </w:pPr>
+      <w:del w:id="87" w:author="Chassin, David P" w:date="2023-06-01T10:47:00Z">
+        <w:r>
+          <w:delText xml:space="preserve">OpenFIDO provides multiple benefits to California’s electricity ratepayers by helping utilities work with customers and regulators to ensure DERs are integrated into electricity distribution systems planning processes more quickly, reliably, and cost-effectively. Customer-based generation, storage and demand response resources must be planned and deployed in coordination with utilities, and OpenFIDO provides many of the tools needed to facilitate the conditions wherein all parties can contribute and obtain the data they need to perform their respective system equity, reliability, and resilience analyses quickly and accurately.  </w:delText>
+        </w:r>
+      </w:del>
+    </w:p>
+    <w:p>
+      <w:pPr>
+        <w:jc w:val="both"/>
+        <w:rPr>
+          <w:del w:id="88" w:author="Chassin, David P" w:date="2023-06-01T10:47:00Z"/>
+        </w:rPr>
+      </w:pPr>
+      <w:del w:id="89" w:author="Chassin, David P" w:date="2023-06-01T10:47:00Z">
+        <w:r>
+          <w:delText>In addition, OpenFIDO provides the environment within which the tools used in DER resource financing, planning and permitting processes can interoperate. As OpenFIDO usage grows, it will help utilities and other stakeholders more reliably and efficiently exchange system model data with analysts, regulators, and vendors. The reduction in labor intensity and cost of staff training will improve utility staff productivity, help expedite utility resource integration reviews, and simplify utility regulator compliance activities.  All these work reductions will ultimately result in savings to ratepayers and increase the rate of beneficial electrification.</w:delText>
+        </w:r>
+      </w:del>
     </w:p>
     <w:p>
       <w:pPr>
@@ -562,7 +973,13 @@
     <w:p>
       <w:pPr>
         <w:widowControl w:val="0"/>
-        <w:ind w:left="1440"/>
+        <w:ind w:left="1440" w:hanging="1440"/>
+        <w:pPrChange w:id="90" w:author="Chassin, David P" w:date="2023-06-01T10:31:00Z">
+          <w:pPr>
+            <w:widowControl w:val="0"/>
+            <w:ind w:left="1440"/>
+          </w:pPr>
+        </w:pPrChange>
       </w:pPr>
       <w:r>
         <w:t xml:space="preserve">Partners:  </w:t>
@@ -606,8 +1023,17 @@
         <w:tabs>
           <w:tab w:val="left" w:pos="360"/>
         </w:tabs>
-        <w:ind w:left="360"/>
         <w:jc w:val="both"/>
+        <w:pPrChange w:id="91" w:author="Chassin, David P" w:date="2023-06-01T10:27:00Z">
+          <w:pPr>
+            <w:widowControl w:val="0"/>
+            <w:tabs>
+              <w:tab w:val="left" w:pos="360"/>
+            </w:tabs>
+            <w:ind w:left="360"/>
+            <w:jc w:val="both"/>
+          </w:pPr>
+        </w:pPrChange>
       </w:pPr>
       <w:r>
         <w:t xml:space="preserve">Co-funding: </w:t>
@@ -701,7 +1127,7 @@
       </w:r>
     </w:p>
   </w:comment>
-  <w:comment w:id="24" w:author="Qing Tian (Ph.D., P.E.)" w:date="2022-04-08T10:00:00Z" w:initials="TQ">
+  <w:comment w:id="28" w:author="Qing Tian (Ph.D., P.E.)" w:date="2022-04-08T10:00:00Z" w:initials="TQ">
     <w:p>
       <w:pPr>
         <w:pStyle w:val="CommentText"/>
@@ -738,7 +1164,7 @@
       </w:r>
     </w:p>
   </w:comment>
-  <w:comment w:id="25" w:author="Chassin, David P" w:date="2023-02-24T09:56:00Z" w:initials="CDP">
+  <w:comment w:id="29" w:author="Chassin, David P" w:date="2023-02-24T09:56:00Z" w:initials="CDP">
     <w:p>
       <w:r>
         <w:rPr>
@@ -974,8 +1400,8 @@
     <w:pPr>
       <w:pStyle w:val="Title"/>
     </w:pPr>
-    <w:bookmarkStart w:id="26" w:name="_yacwzl5ftok8" w:colFirst="0" w:colLast="0"/>
-    <w:bookmarkEnd w:id="26"/>
+    <w:bookmarkStart w:id="92" w:name="_yacwzl5ftok8" w:colFirst="0" w:colLast="0"/>
+    <w:bookmarkEnd w:id="92"/>
     <w:proofErr w:type="spellStart"/>
     <w:r>
       <w:t>OpenFIDO</w:t>
@@ -989,8 +1415,8 @@
     <w:pPr>
       <w:pStyle w:val="Subtitle"/>
     </w:pPr>
-    <w:bookmarkStart w:id="27" w:name="_rki669s2okca" w:colFirst="0" w:colLast="0"/>
-    <w:bookmarkEnd w:id="27"/>
+    <w:bookmarkStart w:id="93" w:name="_rki669s2okca" w:colFirst="0" w:colLast="0"/>
+    <w:bookmarkEnd w:id="93"/>
     <w:r>
       <w:t>CEC EPC 17-047 Fact Sheet</w:t>
     </w:r>
@@ -1002,12 +1428,12 @@
     <w:r>
       <w:t xml:space="preserve">Last revised: </w:t>
     </w:r>
-    <w:del w:id="28" w:author="Chassin, David P" w:date="2023-02-24T09:48:00Z">
+    <w:del w:id="94" w:author="Chassin, David P" w:date="2023-02-24T09:48:00Z">
       <w:r>
         <w:delText>4 April 2022</w:delText>
       </w:r>
     </w:del>
-    <w:ins w:id="29" w:author="Chassin, David P" w:date="2023-02-24T09:48:00Z">
+    <w:ins w:id="95" w:author="Chassin, David P" w:date="2023-02-24T09:48:00Z">
       <w:r>
         <w:t>24 February 2023</w:t>
       </w:r>
@@ -1023,6 +1449,118 @@
 <file path=word/numbering.xml><?xml version="1.0" encoding="utf-8"?>
 <w:numbering xmlns:wpc="http://schemas.microsoft.com/office/word/2010/wordprocessingCanvas" xmlns:cx="http://schemas.microsoft.com/office/drawing/2014/chartex" xmlns:cx1="http://schemas.microsoft.com/office/drawing/2015/9/8/chartex" xmlns:cx2="http://schemas.microsoft.com/office/drawing/2015/10/21/chartex" xmlns:cx3="http://schemas.microsoft.com/office/drawing/2016/5/9/chartex" xmlns:cx4="http://schemas.microsoft.com/office/drawing/2016/5/10/chartex" xmlns:cx5="http://schemas.microsoft.com/office/drawing/2016/5/11/chartex" xmlns:cx6="http://schemas.microsoft.com/office/drawing/2016/5/12/chartex" xmlns:cx7="http://schemas.microsoft.com/office/drawing/2016/5/13/chartex" xmlns:cx8="http://schemas.microsoft.com/office/drawing/2016/5/14/chartex" xmlns:mc="http://schemas.openxmlformats.org/markup-compatibility/2006" xmlns:aink="http://schemas.microsoft.com/office/drawing/2016/ink" xmlns:am3d="http://schemas.microsoft.com/office/drawing/2017/model3d" xmlns:o="urn:schemas-microsoft-com:office:office" xmlns:oel="http://schemas.microsoft.com/office/2019/extlst" xmlns:r="http://schemas.openxmlformats.org/officeDocument/2006/relationships" xmlns:m="http://schemas.openxmlformats.org/officeDocument/2006/math" xmlns:v="urn:schemas-microsoft-com:vml" xmlns:wp14="http://schemas.microsoft.com/office/word/2010/wordprocessingDrawing" xmlns:wp="http://schemas.openxmlformats.org/drawingml/2006/wordprocessingDrawing" xmlns:w10="urn:schemas-microsoft-com:office:word" xmlns:w="http://schemas.openxmlformats.org/wordprocessingml/2006/main" xmlns:w14="http://schemas.microsoft.com/office/word/2010/wordml" xmlns:w15="http://schemas.microsoft.com/office/word/2012/wordml" xmlns:w16cex="http://schemas.microsoft.com/office/word/2018/wordml/cex" xmlns:w16cid="http://schemas.microsoft.com/office/word/2016/wordml/cid" xmlns:w16="http://schemas.microsoft.com/office/word/2018/wordml" xmlns:w16sdtdh="http://schemas.microsoft.com/office/word/2020/wordml/sdtdatahash" xmlns:w16se="http://schemas.microsoft.com/office/word/2015/wordml/symex" xmlns:wpg="http://schemas.microsoft.com/office/word/2010/wordprocessingGroup" xmlns:wpi="http://schemas.microsoft.com/office/word/2010/wordprocessingInk" xmlns:wne="http://schemas.microsoft.com/office/word/2006/wordml" xmlns:wps="http://schemas.microsoft.com/office/word/2010/wordprocessingShape" mc:Ignorable="w14 w15 w16se w16cid w16 w16cex w16sdtdh wp14">
   <w:abstractNum w:abstractNumId="0" w15:restartNumberingAfterBreak="0">
+    <w:nsid w:val="13D21745"/>
+    <w:multiLevelType w:val="hybridMultilevel"/>
+    <w:tmpl w:val="0A409F76"/>
+    <w:lvl w:ilvl="0" w:tplc="F1AA9DF4">
+      <w:numFmt w:val="bullet"/>
+      <w:lvlText w:val=""/>
+      <w:lvlJc w:val="left"/>
+      <w:pPr>
+        <w:ind w:left="720" w:hanging="360"/>
+      </w:pPr>
+      <w:rPr>
+        <w:rFonts w:ascii="Symbol" w:eastAsia="Arial" w:hAnsi="Symbol" w:cs="Arial" w:hint="default"/>
+      </w:rPr>
+    </w:lvl>
+    <w:lvl w:ilvl="1" w:tplc="04090003" w:tentative="1">
+      <w:start w:val="1"/>
+      <w:numFmt w:val="bullet"/>
+      <w:lvlText w:val="o"/>
+      <w:lvlJc w:val="left"/>
+      <w:pPr>
+        <w:ind w:left="1440" w:hanging="360"/>
+      </w:pPr>
+      <w:rPr>
+        <w:rFonts w:ascii="Courier New" w:hAnsi="Courier New" w:hint="default"/>
+      </w:rPr>
+    </w:lvl>
+    <w:lvl w:ilvl="2" w:tplc="04090005" w:tentative="1">
+      <w:start w:val="1"/>
+      <w:numFmt w:val="bullet"/>
+      <w:lvlText w:val=""/>
+      <w:lvlJc w:val="left"/>
+      <w:pPr>
+        <w:ind w:left="2160" w:hanging="360"/>
+      </w:pPr>
+      <w:rPr>
+        <w:rFonts w:ascii="Wingdings" w:hAnsi="Wingdings" w:hint="default"/>
+      </w:rPr>
+    </w:lvl>
+    <w:lvl w:ilvl="3" w:tplc="04090001" w:tentative="1">
+      <w:start w:val="1"/>
+      <w:numFmt w:val="bullet"/>
+      <w:lvlText w:val=""/>
+      <w:lvlJc w:val="left"/>
+      <w:pPr>
+        <w:ind w:left="2880" w:hanging="360"/>
+      </w:pPr>
+      <w:rPr>
+        <w:rFonts w:ascii="Symbol" w:hAnsi="Symbol" w:hint="default"/>
+      </w:rPr>
+    </w:lvl>
+    <w:lvl w:ilvl="4" w:tplc="04090003" w:tentative="1">
+      <w:start w:val="1"/>
+      <w:numFmt w:val="bullet"/>
+      <w:lvlText w:val="o"/>
+      <w:lvlJc w:val="left"/>
+      <w:pPr>
+        <w:ind w:left="3600" w:hanging="360"/>
+      </w:pPr>
+      <w:rPr>
+        <w:rFonts w:ascii="Courier New" w:hAnsi="Courier New" w:hint="default"/>
+      </w:rPr>
+    </w:lvl>
+    <w:lvl w:ilvl="5" w:tplc="04090005" w:tentative="1">
+      <w:start w:val="1"/>
+      <w:numFmt w:val="bullet"/>
+      <w:lvlText w:val=""/>
+      <w:lvlJc w:val="left"/>
+      <w:pPr>
+        <w:ind w:left="4320" w:hanging="360"/>
+      </w:pPr>
+      <w:rPr>
+        <w:rFonts w:ascii="Wingdings" w:hAnsi="Wingdings" w:hint="default"/>
+      </w:rPr>
+    </w:lvl>
+    <w:lvl w:ilvl="6" w:tplc="04090001" w:tentative="1">
+      <w:start w:val="1"/>
+      <w:numFmt w:val="bullet"/>
+      <w:lvlText w:val=""/>
+      <w:lvlJc w:val="left"/>
+      <w:pPr>
+        <w:ind w:left="5040" w:hanging="360"/>
+      </w:pPr>
+      <w:rPr>
+        <w:rFonts w:ascii="Symbol" w:hAnsi="Symbol" w:hint="default"/>
+      </w:rPr>
+    </w:lvl>
+    <w:lvl w:ilvl="7" w:tplc="04090003" w:tentative="1">
+      <w:start w:val="1"/>
+      <w:numFmt w:val="bullet"/>
+      <w:lvlText w:val="o"/>
+      <w:lvlJc w:val="left"/>
+      <w:pPr>
+        <w:ind w:left="5760" w:hanging="360"/>
+      </w:pPr>
+      <w:rPr>
+        <w:rFonts w:ascii="Courier New" w:hAnsi="Courier New" w:hint="default"/>
+      </w:rPr>
+    </w:lvl>
+    <w:lvl w:ilvl="8" w:tplc="04090005" w:tentative="1">
+      <w:start w:val="1"/>
+      <w:numFmt w:val="bullet"/>
+      <w:lvlText w:val=""/>
+      <w:lvlJc w:val="left"/>
+      <w:pPr>
+        <w:ind w:left="6480" w:hanging="360"/>
+      </w:pPr>
+      <w:rPr>
+        <w:rFonts w:ascii="Wingdings" w:hAnsi="Wingdings" w:hint="default"/>
+      </w:rPr>
+    </w:lvl>
+  </w:abstractNum>
+  <w:abstractNum w:abstractNumId="1" w15:restartNumberingAfterBreak="0">
     <w:nsid w:val="5EA63EEC"/>
     <w:multiLevelType w:val="multilevel"/>
     <w:tmpl w:val="4BBAA4EC"/>
@@ -1136,6 +1674,9 @@
     </w:lvl>
   </w:abstractNum>
   <w:num w:numId="1" w16cid:durableId="2089421080">
+    <w:abstractNumId w:val="1"/>
+  </w:num>
+  <w:num w:numId="2" w16cid:durableId="54402559">
     <w:abstractNumId w:val="0"/>
   </w:num>
 </w:numbering>
@@ -1902,6 +2443,17 @@
     <w:uiPriority w:val="99"/>
     <w:rsid w:val="0031152A"/>
   </w:style>
+  <w:style w:type="paragraph" w:styleId="ListParagraph">
+    <w:name w:val="List Paragraph"/>
+    <w:basedOn w:val="Normal"/>
+    <w:uiPriority w:val="34"/>
+    <w:qFormat/>
+    <w:rsid w:val="007910F6"/>
+    <w:pPr>
+      <w:ind w:left="720"/>
+      <w:contextualSpacing/>
+    </w:pPr>
+  </w:style>
 </w:styles>
 </file>
 

</xml_diff>